<commit_message>
Calculate LC algorithm finished.
</commit_message>
<xml_diff>
--- a/lamportReport.docx
+++ b/lamportReport.docx
@@ -221,6 +221,198 @@
         <w:spacing w:after="0" w:line="360" w:lineRule="auto"/>
         <w:rPr>
           <w:rFonts w:ascii="Times New Roman" w:hAnsi="Times New Roman" w:cs="Times New Roman"/>
+          <w:sz w:val="24"/>
+          <w:szCs w:val="24"/>
+        </w:rPr>
+      </w:pPr>
+      <w:r>
+        <w:rPr>
+          <w:rFonts w:ascii="Times New Roman" w:hAnsi="Times New Roman" w:cs="Times New Roman"/>
+          <w:sz w:val="24"/>
+          <w:szCs w:val="24"/>
+        </w:rPr>
+        <w:t xml:space="preserve">For this assignment, I </w:t>
+      </w:r>
+      <w:r>
+        <w:rPr>
+          <w:rFonts w:ascii="Times New Roman" w:hAnsi="Times New Roman" w:cs="Times New Roman"/>
+          <w:sz w:val="24"/>
+          <w:szCs w:val="24"/>
+        </w:rPr>
+        <w:t xml:space="preserve">use multithreading for calculating and verifying the </w:t>
+      </w:r>
+      <w:proofErr w:type="spellStart"/>
+      <w:r>
+        <w:rPr>
+          <w:rFonts w:ascii="Times New Roman" w:hAnsi="Times New Roman" w:cs="Times New Roman"/>
+          <w:sz w:val="24"/>
+          <w:szCs w:val="24"/>
+        </w:rPr>
+        <w:t>Lamport</w:t>
+      </w:r>
+      <w:proofErr w:type="spellEnd"/>
+      <w:r>
+        <w:rPr>
+          <w:rFonts w:ascii="Times New Roman" w:hAnsi="Times New Roman" w:cs="Times New Roman"/>
+          <w:sz w:val="24"/>
+          <w:szCs w:val="24"/>
+        </w:rPr>
+        <w:t xml:space="preserve"> Clock.</w:t>
+      </w:r>
+      <w:r>
+        <w:rPr>
+          <w:rFonts w:ascii="Times New Roman" w:hAnsi="Times New Roman" w:cs="Times New Roman"/>
+          <w:sz w:val="24"/>
+          <w:szCs w:val="24"/>
+        </w:rPr>
+        <w:t xml:space="preserve"> </w:t>
+      </w:r>
+    </w:p>
+    <w:p>
+      <w:pPr>
+        <w:spacing w:after="0" w:line="360" w:lineRule="auto"/>
+        <w:rPr>
+          <w:rFonts w:ascii="Times New Roman" w:hAnsi="Times New Roman" w:cs="Times New Roman"/>
+          <w:sz w:val="24"/>
+          <w:szCs w:val="24"/>
+        </w:rPr>
+      </w:pPr>
+      <w:r>
+        <w:rPr>
+          <w:rFonts w:ascii="Times New Roman" w:hAnsi="Times New Roman" w:cs="Times New Roman"/>
+          <w:sz w:val="24"/>
+          <w:szCs w:val="24"/>
+        </w:rPr>
+        <w:t xml:space="preserve">For the calculation, </w:t>
+      </w:r>
+      <w:r>
+        <w:rPr>
+          <w:rFonts w:ascii="Times New Roman" w:hAnsi="Times New Roman" w:cs="Times New Roman"/>
+          <w:sz w:val="24"/>
+          <w:szCs w:val="24"/>
+        </w:rPr>
+        <w:t>a single thread each event will be given a count</w:t>
+      </w:r>
+      <w:r>
+        <w:rPr>
+          <w:rFonts w:ascii="Times New Roman" w:hAnsi="Times New Roman" w:cs="Times New Roman"/>
+          <w:sz w:val="24"/>
+          <w:szCs w:val="24"/>
+        </w:rPr>
+        <w:t xml:space="preserve"> </w:t>
+      </w:r>
+      <w:r>
+        <w:rPr>
+          <w:rFonts w:ascii="Times New Roman" w:hAnsi="Times New Roman" w:cs="Times New Roman"/>
+          <w:i/>
+          <w:iCs/>
+          <w:sz w:val="24"/>
+          <w:szCs w:val="24"/>
+        </w:rPr>
+        <w:t>k</w:t>
+      </w:r>
+      <w:r>
+        <w:rPr>
+          <w:rFonts w:ascii="Times New Roman" w:hAnsi="Times New Roman" w:cs="Times New Roman"/>
+          <w:sz w:val="24"/>
+          <w:szCs w:val="24"/>
+        </w:rPr>
+        <w:t xml:space="preserve"> until it reaches a </w:t>
+      </w:r>
+      <w:r>
+        <w:rPr>
+          <w:rFonts w:ascii="Times New Roman" w:hAnsi="Times New Roman" w:cs="Times New Roman"/>
+          <w:sz w:val="24"/>
+          <w:szCs w:val="24"/>
+        </w:rPr>
+        <w:t xml:space="preserve">“dead-end” </w:t>
+      </w:r>
+      <w:r>
+        <w:rPr>
+          <w:rFonts w:ascii="Times New Roman" w:hAnsi="Times New Roman" w:cs="Times New Roman"/>
+          <w:sz w:val="24"/>
+          <w:szCs w:val="24"/>
+        </w:rPr>
+        <w:t xml:space="preserve">that will halt their execution (e.g. receive event with no send event). For a M x N matrix </w:t>
+      </w:r>
+      <w:r>
+        <w:rPr>
+          <w:rFonts w:ascii="Times New Roman" w:hAnsi="Times New Roman" w:cs="Times New Roman"/>
+          <w:sz w:val="24"/>
+          <w:szCs w:val="24"/>
+        </w:rPr>
+        <w:t>(internal, receive, send) events there will be N threads that will run in parallel</w:t>
+      </w:r>
+      <w:r>
+        <w:rPr>
+          <w:rFonts w:ascii="Times New Roman" w:hAnsi="Times New Roman" w:cs="Times New Roman"/>
+          <w:sz w:val="24"/>
+          <w:szCs w:val="24"/>
+        </w:rPr>
+        <w:t>.</w:t>
+      </w:r>
+      <w:r>
+        <w:rPr>
+          <w:rFonts w:ascii="Times New Roman" w:hAnsi="Times New Roman" w:cs="Times New Roman"/>
+          <w:sz w:val="24"/>
+          <w:szCs w:val="24"/>
+        </w:rPr>
+        <w:t xml:space="preserve"> All threads will calculate each </w:t>
+      </w:r>
+      <w:r>
+        <w:rPr>
+          <w:rFonts w:ascii="Times New Roman" w:hAnsi="Times New Roman" w:cs="Times New Roman"/>
+          <w:sz w:val="24"/>
+          <w:szCs w:val="24"/>
+        </w:rPr>
+        <w:t>event</w:t>
+      </w:r>
+      <w:r>
+        <w:rPr>
+          <w:rFonts w:ascii="Times New Roman" w:hAnsi="Times New Roman" w:cs="Times New Roman"/>
+          <w:sz w:val="24"/>
+          <w:szCs w:val="24"/>
+        </w:rPr>
+        <w:t xml:space="preserve"> until there is no more left. If one or more threads reaches a dead</w:t>
+      </w:r>
+      <w:r>
+        <w:rPr>
+          <w:rFonts w:ascii="Times New Roman" w:hAnsi="Times New Roman" w:cs="Times New Roman"/>
+          <w:sz w:val="24"/>
+          <w:szCs w:val="24"/>
+        </w:rPr>
+        <w:t>-</w:t>
+      </w:r>
+      <w:r>
+        <w:rPr>
+          <w:rFonts w:ascii="Times New Roman" w:hAnsi="Times New Roman" w:cs="Times New Roman"/>
+          <w:sz w:val="24"/>
+          <w:szCs w:val="24"/>
+        </w:rPr>
+        <w:t xml:space="preserve">end </w:t>
+      </w:r>
+      <w:r>
+        <w:rPr>
+          <w:rFonts w:ascii="Times New Roman" w:hAnsi="Times New Roman" w:cs="Times New Roman"/>
+          <w:sz w:val="24"/>
+          <w:szCs w:val="24"/>
+        </w:rPr>
+        <w:t>then the dead-end threads</w:t>
+      </w:r>
+      <w:r>
+        <w:rPr>
+          <w:rFonts w:ascii="Times New Roman" w:hAnsi="Times New Roman" w:cs="Times New Roman"/>
+          <w:sz w:val="24"/>
+          <w:szCs w:val="24"/>
+        </w:rPr>
+        <w:t xml:space="preserve"> will have to wait for the corresponding send event and the send-event thread to finish executing. Then the dead-end threads will calculate each event again until it finishes or if there are more dead-end threads, then the cycle will repeat itself again.</w:t>
+      </w:r>
+    </w:p>
+    <w:p>
+      <w:pPr>
+        <w:spacing w:after="0" w:line="360" w:lineRule="auto"/>
+        <w:rPr>
+          <w:rFonts w:ascii="Times New Roman" w:hAnsi="Times New Roman" w:cs="Times New Roman"/>
           <w:b/>
           <w:bCs/>
           <w:sz w:val="32"/>
@@ -253,678 +445,7 @@
           <w:sz w:val="24"/>
           <w:szCs w:val="24"/>
         </w:rPr>
-        <w:t>class Process{</w:t>
-      </w:r>
-    </w:p>
-    <w:p>
-      <w:pPr>
-        <w:spacing w:after="0" w:line="360" w:lineRule="auto"/>
-        <w:rPr>
-          <w:rFonts w:ascii="Times New Roman" w:hAnsi="Times New Roman" w:cs="Times New Roman"/>
-          <w:sz w:val="24"/>
-          <w:szCs w:val="24"/>
-        </w:rPr>
-      </w:pPr>
-      <w:r>
-        <w:rPr>
-          <w:rFonts w:ascii="Times New Roman" w:hAnsi="Times New Roman" w:cs="Times New Roman"/>
-          <w:sz w:val="24"/>
-          <w:szCs w:val="24"/>
-        </w:rPr>
-        <w:tab/>
-        <w:t>private:</w:t>
-      </w:r>
-    </w:p>
-    <w:p>
-      <w:pPr>
-        <w:spacing w:after="0" w:line="360" w:lineRule="auto"/>
-        <w:rPr>
-          <w:rFonts w:ascii="Times New Roman" w:hAnsi="Times New Roman" w:cs="Times New Roman"/>
-          <w:sz w:val="24"/>
-          <w:szCs w:val="24"/>
-        </w:rPr>
-      </w:pPr>
-      <w:r>
-        <w:rPr>
-          <w:rFonts w:ascii="Times New Roman" w:hAnsi="Times New Roman" w:cs="Times New Roman"/>
-          <w:sz w:val="24"/>
-          <w:szCs w:val="24"/>
-        </w:rPr>
-        <w:tab/>
-      </w:r>
-      <w:r>
-        <w:rPr>
-          <w:rFonts w:ascii="Times New Roman" w:hAnsi="Times New Roman" w:cs="Times New Roman"/>
-          <w:sz w:val="24"/>
-          <w:szCs w:val="24"/>
-        </w:rPr>
-        <w:tab/>
-        <w:t>vector&lt;</w:t>
-      </w:r>
-      <w:r>
-        <w:rPr>
-          <w:rFonts w:ascii="Times New Roman" w:hAnsi="Times New Roman" w:cs="Times New Roman"/>
-          <w:sz w:val="24"/>
-          <w:szCs w:val="24"/>
-        </w:rPr>
-        <w:t>string</w:t>
-      </w:r>
-      <w:r>
-        <w:rPr>
-          <w:rFonts w:ascii="Times New Roman" w:hAnsi="Times New Roman" w:cs="Times New Roman"/>
-          <w:sz w:val="24"/>
-          <w:szCs w:val="24"/>
-        </w:rPr>
-        <w:t xml:space="preserve">&gt; </w:t>
-      </w:r>
-      <w:proofErr w:type="gramStart"/>
-      <w:r>
-        <w:rPr>
-          <w:rFonts w:ascii="Times New Roman" w:hAnsi="Times New Roman" w:cs="Times New Roman"/>
-          <w:sz w:val="24"/>
-          <w:szCs w:val="24"/>
-        </w:rPr>
-        <w:t>configuration;</w:t>
-      </w:r>
-      <w:proofErr w:type="gramEnd"/>
-    </w:p>
-    <w:p>
-      <w:pPr>
-        <w:spacing w:after="0" w:line="360" w:lineRule="auto"/>
-        <w:rPr>
-          <w:rFonts w:ascii="Times New Roman" w:hAnsi="Times New Roman" w:cs="Times New Roman"/>
-          <w:sz w:val="24"/>
-          <w:szCs w:val="24"/>
-        </w:rPr>
-      </w:pPr>
-      <w:r>
-        <w:rPr>
-          <w:rFonts w:ascii="Times New Roman" w:hAnsi="Times New Roman" w:cs="Times New Roman"/>
-          <w:sz w:val="24"/>
-          <w:szCs w:val="24"/>
-        </w:rPr>
-        <w:tab/>
-        <w:t>public:</w:t>
-      </w:r>
-    </w:p>
-    <w:p>
-      <w:pPr>
-        <w:spacing w:after="0" w:line="360" w:lineRule="auto"/>
-        <w:rPr>
-          <w:rFonts w:ascii="Times New Roman" w:hAnsi="Times New Roman" w:cs="Times New Roman"/>
-          <w:sz w:val="24"/>
-          <w:szCs w:val="24"/>
-        </w:rPr>
-      </w:pPr>
-      <w:r>
-        <w:rPr>
-          <w:rFonts w:ascii="Times New Roman" w:hAnsi="Times New Roman" w:cs="Times New Roman"/>
-          <w:sz w:val="24"/>
-          <w:szCs w:val="24"/>
-        </w:rPr>
-        <w:tab/>
-      </w:r>
-      <w:r>
-        <w:rPr>
-          <w:rFonts w:ascii="Times New Roman" w:hAnsi="Times New Roman" w:cs="Times New Roman"/>
-          <w:sz w:val="24"/>
-          <w:szCs w:val="24"/>
-        </w:rPr>
-        <w:tab/>
-        <w:t>Process(config){</w:t>
-      </w:r>
-    </w:p>
-    <w:p>
-      <w:pPr>
-        <w:spacing w:after="0" w:line="360" w:lineRule="auto"/>
-        <w:ind w:left="720" w:firstLine="720"/>
-        <w:rPr>
-          <w:rFonts w:ascii="Times New Roman" w:hAnsi="Times New Roman" w:cs="Times New Roman"/>
-          <w:sz w:val="24"/>
-          <w:szCs w:val="24"/>
-        </w:rPr>
-      </w:pPr>
-      <w:r>
-        <w:rPr>
-          <w:rFonts w:ascii="Times New Roman" w:hAnsi="Times New Roman" w:cs="Times New Roman"/>
-          <w:sz w:val="24"/>
-          <w:szCs w:val="24"/>
-        </w:rPr>
-        <w:tab/>
-        <w:t xml:space="preserve">this-&gt;configuration = </w:t>
-      </w:r>
-      <w:proofErr w:type="gramStart"/>
-      <w:r>
-        <w:rPr>
-          <w:rFonts w:ascii="Times New Roman" w:hAnsi="Times New Roman" w:cs="Times New Roman"/>
-          <w:sz w:val="24"/>
-          <w:szCs w:val="24"/>
-        </w:rPr>
-        <w:t>config;</w:t>
-      </w:r>
-      <w:proofErr w:type="gramEnd"/>
-    </w:p>
-    <w:p>
-      <w:pPr>
-        <w:spacing w:after="0" w:line="360" w:lineRule="auto"/>
-        <w:ind w:left="720" w:firstLine="720"/>
-        <w:rPr>
-          <w:rFonts w:ascii="Times New Roman" w:hAnsi="Times New Roman" w:cs="Times New Roman"/>
-          <w:sz w:val="24"/>
-          <w:szCs w:val="24"/>
-        </w:rPr>
-      </w:pPr>
-      <w:r>
-        <w:rPr>
-          <w:rFonts w:ascii="Times New Roman" w:hAnsi="Times New Roman" w:cs="Times New Roman"/>
-          <w:sz w:val="24"/>
-          <w:szCs w:val="24"/>
-        </w:rPr>
-        <w:t>}</w:t>
-      </w:r>
-    </w:p>
-    <w:p>
-      <w:pPr>
-        <w:spacing w:after="0" w:line="360" w:lineRule="auto"/>
-        <w:rPr>
-          <w:rFonts w:ascii="Times New Roman" w:hAnsi="Times New Roman" w:cs="Times New Roman"/>
-          <w:sz w:val="24"/>
-          <w:szCs w:val="24"/>
-        </w:rPr>
-      </w:pPr>
-      <w:r>
-        <w:rPr>
-          <w:rFonts w:ascii="Times New Roman" w:hAnsi="Times New Roman" w:cs="Times New Roman"/>
-          <w:sz w:val="24"/>
-          <w:szCs w:val="24"/>
-        </w:rPr>
-        <w:tab/>
-      </w:r>
-      <w:r>
-        <w:rPr>
-          <w:rFonts w:ascii="Times New Roman" w:hAnsi="Times New Roman" w:cs="Times New Roman"/>
-          <w:sz w:val="24"/>
-          <w:szCs w:val="24"/>
-        </w:rPr>
-        <w:tab/>
-      </w:r>
-      <w:proofErr w:type="gramStart"/>
-      <w:r>
-        <w:rPr>
-          <w:rFonts w:ascii="Times New Roman" w:hAnsi="Times New Roman" w:cs="Times New Roman"/>
-          <w:sz w:val="24"/>
-          <w:szCs w:val="24"/>
-        </w:rPr>
-        <w:t>void</w:t>
-      </w:r>
-      <w:proofErr w:type="gramEnd"/>
-      <w:r>
-        <w:rPr>
-          <w:rFonts w:ascii="Times New Roman" w:hAnsi="Times New Roman" w:cs="Times New Roman"/>
-          <w:sz w:val="24"/>
-          <w:szCs w:val="24"/>
-        </w:rPr>
-        <w:t xml:space="preserve"> send(){</w:t>
-      </w:r>
-    </w:p>
-    <w:p>
-      <w:pPr>
-        <w:spacing w:after="0" w:line="360" w:lineRule="auto"/>
-        <w:rPr>
-          <w:rFonts w:ascii="Times New Roman" w:hAnsi="Times New Roman" w:cs="Times New Roman"/>
-          <w:sz w:val="24"/>
-          <w:szCs w:val="24"/>
-        </w:rPr>
-      </w:pPr>
-      <w:r>
-        <w:rPr>
-          <w:rFonts w:ascii="Times New Roman" w:hAnsi="Times New Roman" w:cs="Times New Roman"/>
-          <w:sz w:val="24"/>
-          <w:szCs w:val="24"/>
-        </w:rPr>
-        <w:tab/>
-      </w:r>
-      <w:r>
-        <w:rPr>
-          <w:rFonts w:ascii="Times New Roman" w:hAnsi="Times New Roman" w:cs="Times New Roman"/>
-          <w:sz w:val="24"/>
-          <w:szCs w:val="24"/>
-        </w:rPr>
-        <w:tab/>
-      </w:r>
-      <w:r>
-        <w:rPr>
-          <w:rFonts w:ascii="Times New Roman" w:hAnsi="Times New Roman" w:cs="Times New Roman"/>
-          <w:sz w:val="24"/>
-          <w:szCs w:val="24"/>
-        </w:rPr>
-        <w:tab/>
-        <w:t>this</w:t>
-      </w:r>
-      <w:r>
-        <w:rPr>
-          <w:rFonts w:ascii="Times New Roman" w:hAnsi="Times New Roman" w:cs="Times New Roman"/>
-          <w:sz w:val="24"/>
-          <w:szCs w:val="24"/>
-        </w:rPr>
-        <w:t>-&gt;</w:t>
-      </w:r>
-      <w:proofErr w:type="spellStart"/>
-      <w:r>
-        <w:rPr>
-          <w:rFonts w:ascii="Times New Roman" w:hAnsi="Times New Roman" w:cs="Times New Roman"/>
-          <w:sz w:val="24"/>
-          <w:szCs w:val="24"/>
-        </w:rPr>
-        <w:t>configuration.push_back</w:t>
-      </w:r>
-      <w:proofErr w:type="spellEnd"/>
-      <w:r>
-        <w:rPr>
-          <w:rFonts w:ascii="Times New Roman" w:hAnsi="Times New Roman" w:cs="Times New Roman"/>
-          <w:sz w:val="24"/>
-          <w:szCs w:val="24"/>
-        </w:rPr>
-        <w:t>(</w:t>
-      </w:r>
-      <w:r>
-        <w:rPr>
-          <w:rFonts w:ascii="Times New Roman" w:hAnsi="Times New Roman" w:cs="Times New Roman"/>
-          <w:sz w:val="24"/>
-          <w:szCs w:val="24"/>
-        </w:rPr>
-        <w:t xml:space="preserve">“S” + SEND_ID++ </w:t>
-      </w:r>
-      <w:proofErr w:type="gramStart"/>
-      <w:r>
-        <w:rPr>
-          <w:rFonts w:ascii="Times New Roman" w:hAnsi="Times New Roman" w:cs="Times New Roman"/>
-          <w:sz w:val="24"/>
-          <w:szCs w:val="24"/>
-        </w:rPr>
-        <w:t>);</w:t>
-      </w:r>
-      <w:proofErr w:type="gramEnd"/>
-    </w:p>
-    <w:p>
-      <w:pPr>
-        <w:spacing w:after="0" w:line="360" w:lineRule="auto"/>
-        <w:ind w:left="720" w:firstLine="720"/>
-        <w:rPr>
-          <w:rFonts w:ascii="Times New Roman" w:hAnsi="Times New Roman" w:cs="Times New Roman"/>
-          <w:sz w:val="24"/>
-          <w:szCs w:val="24"/>
-        </w:rPr>
-      </w:pPr>
-      <w:r>
-        <w:rPr>
-          <w:rFonts w:ascii="Times New Roman" w:hAnsi="Times New Roman" w:cs="Times New Roman"/>
-          <w:sz w:val="24"/>
-          <w:szCs w:val="24"/>
-        </w:rPr>
-        <w:t>}</w:t>
-      </w:r>
-    </w:p>
-    <w:p>
-      <w:pPr>
-        <w:spacing w:after="0" w:line="360" w:lineRule="auto"/>
-        <w:rPr>
-          <w:rFonts w:ascii="Times New Roman" w:hAnsi="Times New Roman" w:cs="Times New Roman"/>
-          <w:sz w:val="24"/>
-          <w:szCs w:val="24"/>
-        </w:rPr>
-      </w:pPr>
-      <w:r>
-        <w:rPr>
-          <w:rFonts w:ascii="Times New Roman" w:hAnsi="Times New Roman" w:cs="Times New Roman"/>
-          <w:sz w:val="24"/>
-          <w:szCs w:val="24"/>
-        </w:rPr>
-        <w:tab/>
-      </w:r>
-      <w:r>
-        <w:rPr>
-          <w:rFonts w:ascii="Times New Roman" w:hAnsi="Times New Roman" w:cs="Times New Roman"/>
-          <w:sz w:val="24"/>
-          <w:szCs w:val="24"/>
-        </w:rPr>
-        <w:tab/>
-      </w:r>
-      <w:proofErr w:type="gramStart"/>
-      <w:r>
-        <w:rPr>
-          <w:rFonts w:ascii="Times New Roman" w:hAnsi="Times New Roman" w:cs="Times New Roman"/>
-          <w:sz w:val="24"/>
-          <w:szCs w:val="24"/>
-        </w:rPr>
-        <w:t>void</w:t>
-      </w:r>
-      <w:proofErr w:type="gramEnd"/>
-      <w:r>
-        <w:rPr>
-          <w:rFonts w:ascii="Times New Roman" w:hAnsi="Times New Roman" w:cs="Times New Roman"/>
-          <w:sz w:val="24"/>
-          <w:szCs w:val="24"/>
-        </w:rPr>
-        <w:t xml:space="preserve"> receive(){</w:t>
-      </w:r>
-    </w:p>
-    <w:p>
-      <w:pPr>
-        <w:spacing w:after="0" w:line="360" w:lineRule="auto"/>
-        <w:rPr>
-          <w:rFonts w:ascii="Times New Roman" w:hAnsi="Times New Roman" w:cs="Times New Roman"/>
-          <w:sz w:val="24"/>
-          <w:szCs w:val="24"/>
-        </w:rPr>
-      </w:pPr>
-      <w:r>
-        <w:rPr>
-          <w:rFonts w:ascii="Times New Roman" w:hAnsi="Times New Roman" w:cs="Times New Roman"/>
-          <w:sz w:val="24"/>
-          <w:szCs w:val="24"/>
-        </w:rPr>
-        <w:tab/>
-      </w:r>
-      <w:r>
-        <w:rPr>
-          <w:rFonts w:ascii="Times New Roman" w:hAnsi="Times New Roman" w:cs="Times New Roman"/>
-          <w:sz w:val="24"/>
-          <w:szCs w:val="24"/>
-        </w:rPr>
-        <w:tab/>
-      </w:r>
-      <w:r>
-        <w:rPr>
-          <w:rFonts w:ascii="Times New Roman" w:hAnsi="Times New Roman" w:cs="Times New Roman"/>
-          <w:sz w:val="24"/>
-          <w:szCs w:val="24"/>
-        </w:rPr>
-        <w:tab/>
-        <w:t>this-&gt;</w:t>
-      </w:r>
-      <w:proofErr w:type="spellStart"/>
-      <w:r>
-        <w:rPr>
-          <w:rFonts w:ascii="Times New Roman" w:hAnsi="Times New Roman" w:cs="Times New Roman"/>
-          <w:sz w:val="24"/>
-          <w:szCs w:val="24"/>
-        </w:rPr>
-        <w:t>configuration.push_back</w:t>
-      </w:r>
-      <w:proofErr w:type="spellEnd"/>
-      <w:r>
-        <w:rPr>
-          <w:rFonts w:ascii="Times New Roman" w:hAnsi="Times New Roman" w:cs="Times New Roman"/>
-          <w:sz w:val="24"/>
-          <w:szCs w:val="24"/>
-        </w:rPr>
-        <w:t>(“R” + RECEIVE_ID</w:t>
-      </w:r>
-      <w:r>
-        <w:rPr>
-          <w:rFonts w:ascii="Times New Roman" w:hAnsi="Times New Roman" w:cs="Times New Roman"/>
-          <w:sz w:val="24"/>
-          <w:szCs w:val="24"/>
-        </w:rPr>
-        <w:t>++</w:t>
-      </w:r>
-      <w:proofErr w:type="gramStart"/>
-      <w:r>
-        <w:rPr>
-          <w:rFonts w:ascii="Times New Roman" w:hAnsi="Times New Roman" w:cs="Times New Roman"/>
-          <w:sz w:val="24"/>
-          <w:szCs w:val="24"/>
-        </w:rPr>
-        <w:t>)</w:t>
-      </w:r>
-      <w:r>
-        <w:rPr>
-          <w:rFonts w:ascii="Times New Roman" w:hAnsi="Times New Roman" w:cs="Times New Roman"/>
-          <w:sz w:val="24"/>
-          <w:szCs w:val="24"/>
-        </w:rPr>
-        <w:t>;</w:t>
-      </w:r>
-      <w:proofErr w:type="gramEnd"/>
-    </w:p>
-    <w:p>
-      <w:pPr>
-        <w:spacing w:after="0" w:line="360" w:lineRule="auto"/>
-        <w:rPr>
-          <w:rFonts w:ascii="Times New Roman" w:hAnsi="Times New Roman" w:cs="Times New Roman"/>
-          <w:sz w:val="24"/>
-          <w:szCs w:val="24"/>
-        </w:rPr>
-      </w:pPr>
-      <w:r>
-        <w:rPr>
-          <w:rFonts w:ascii="Times New Roman" w:hAnsi="Times New Roman" w:cs="Times New Roman"/>
-          <w:sz w:val="24"/>
-          <w:szCs w:val="24"/>
-        </w:rPr>
-        <w:tab/>
-      </w:r>
-      <w:r>
-        <w:rPr>
-          <w:rFonts w:ascii="Times New Roman" w:hAnsi="Times New Roman" w:cs="Times New Roman"/>
-          <w:sz w:val="24"/>
-          <w:szCs w:val="24"/>
-        </w:rPr>
-        <w:tab/>
-        <w:t>}</w:t>
-      </w:r>
-    </w:p>
-    <w:p>
-      <w:pPr>
-        <w:spacing w:after="0" w:line="360" w:lineRule="auto"/>
-        <w:rPr>
-          <w:rFonts w:ascii="Times New Roman" w:hAnsi="Times New Roman" w:cs="Times New Roman"/>
-          <w:sz w:val="24"/>
-          <w:szCs w:val="24"/>
-        </w:rPr>
-      </w:pPr>
-      <w:r>
-        <w:rPr>
-          <w:rFonts w:ascii="Times New Roman" w:hAnsi="Times New Roman" w:cs="Times New Roman"/>
-          <w:sz w:val="24"/>
-          <w:szCs w:val="24"/>
-        </w:rPr>
-        <w:t>};</w:t>
-      </w:r>
-    </w:p>
-    <w:p>
-      <w:pPr>
-        <w:spacing w:after="0" w:line="360" w:lineRule="auto"/>
-        <w:rPr>
-          <w:rFonts w:ascii="Times New Roman" w:hAnsi="Times New Roman" w:cs="Times New Roman"/>
-          <w:sz w:val="24"/>
-          <w:szCs w:val="24"/>
-        </w:rPr>
-      </w:pPr>
-      <w:r>
-        <w:rPr>
-          <w:rFonts w:ascii="Times New Roman" w:hAnsi="Times New Roman" w:cs="Times New Roman"/>
-          <w:sz w:val="24"/>
-          <w:szCs w:val="24"/>
-        </w:rPr>
-        <w:t>//</w:t>
-      </w:r>
-      <w:r>
-        <w:rPr>
-          <w:rFonts w:ascii="Times New Roman" w:hAnsi="Times New Roman" w:cs="Times New Roman"/>
-          <w:sz w:val="24"/>
-          <w:szCs w:val="24"/>
-        </w:rPr>
-        <w:t xml:space="preserve">const NUM_PROC = </w:t>
-      </w:r>
-      <w:proofErr w:type="gramStart"/>
-      <w:r>
-        <w:rPr>
-          <w:rFonts w:ascii="Times New Roman" w:hAnsi="Times New Roman" w:cs="Times New Roman"/>
-          <w:sz w:val="24"/>
-          <w:szCs w:val="24"/>
-        </w:rPr>
-        <w:t>5;</w:t>
-      </w:r>
-      <w:proofErr w:type="gramEnd"/>
-    </w:p>
-    <w:p>
-      <w:pPr>
-        <w:spacing w:after="0" w:line="360" w:lineRule="auto"/>
-        <w:rPr>
-          <w:rFonts w:ascii="Times New Roman" w:hAnsi="Times New Roman" w:cs="Times New Roman"/>
-          <w:sz w:val="24"/>
-          <w:szCs w:val="24"/>
-        </w:rPr>
-      </w:pPr>
-      <w:r>
-        <w:rPr>
-          <w:rFonts w:ascii="Times New Roman" w:hAnsi="Times New Roman" w:cs="Times New Roman"/>
-          <w:sz w:val="24"/>
-          <w:szCs w:val="24"/>
-        </w:rPr>
-        <w:t>// at most 9 send events</w:t>
-      </w:r>
-    </w:p>
-    <w:p>
-      <w:pPr>
-        <w:spacing w:after="0" w:line="360" w:lineRule="auto"/>
-        <w:rPr>
-          <w:rFonts w:ascii="Times New Roman" w:hAnsi="Times New Roman" w:cs="Times New Roman"/>
-          <w:sz w:val="24"/>
-          <w:szCs w:val="24"/>
-        </w:rPr>
-      </w:pPr>
-      <w:r>
-        <w:rPr>
-          <w:rFonts w:ascii="Times New Roman" w:hAnsi="Times New Roman" w:cs="Times New Roman"/>
-          <w:sz w:val="24"/>
-          <w:szCs w:val="24"/>
-        </w:rPr>
-        <w:t xml:space="preserve">static int SEND_ID = </w:t>
-      </w:r>
-      <w:proofErr w:type="gramStart"/>
-      <w:r>
-        <w:rPr>
-          <w:rFonts w:ascii="Times New Roman" w:hAnsi="Times New Roman" w:cs="Times New Roman"/>
-          <w:sz w:val="24"/>
-          <w:szCs w:val="24"/>
-        </w:rPr>
-        <w:t>1;</w:t>
-      </w:r>
-      <w:proofErr w:type="gramEnd"/>
-    </w:p>
-    <w:p>
-      <w:pPr>
-        <w:spacing w:after="0" w:line="360" w:lineRule="auto"/>
-        <w:rPr>
-          <w:rFonts w:ascii="Times New Roman" w:hAnsi="Times New Roman" w:cs="Times New Roman"/>
-          <w:sz w:val="24"/>
-          <w:szCs w:val="24"/>
-        </w:rPr>
-      </w:pPr>
-      <w:r>
-        <w:rPr>
-          <w:rFonts w:ascii="Times New Roman" w:hAnsi="Times New Roman" w:cs="Times New Roman"/>
-          <w:sz w:val="24"/>
-          <w:szCs w:val="24"/>
-        </w:rPr>
-        <w:t xml:space="preserve">static int RECEIVE_ID = </w:t>
-      </w:r>
-      <w:proofErr w:type="gramStart"/>
-      <w:r>
-        <w:rPr>
-          <w:rFonts w:ascii="Times New Roman" w:hAnsi="Times New Roman" w:cs="Times New Roman"/>
-          <w:sz w:val="24"/>
-          <w:szCs w:val="24"/>
-        </w:rPr>
-        <w:t>1;</w:t>
-      </w:r>
-      <w:proofErr w:type="gramEnd"/>
-    </w:p>
-    <w:p>
-      <w:pPr>
-        <w:spacing w:after="0" w:line="360" w:lineRule="auto"/>
-        <w:rPr>
-          <w:rFonts w:ascii="Times New Roman" w:hAnsi="Times New Roman" w:cs="Times New Roman"/>
-          <w:sz w:val="24"/>
-          <w:szCs w:val="24"/>
-        </w:rPr>
-      </w:pPr>
-      <w:r>
-        <w:rPr>
-          <w:rFonts w:ascii="Times New Roman" w:hAnsi="Times New Roman" w:cs="Times New Roman"/>
-          <w:sz w:val="24"/>
-          <w:szCs w:val="24"/>
-        </w:rPr>
-        <w:t>vector&lt;</w:t>
-      </w:r>
-      <w:r>
-        <w:rPr>
-          <w:rFonts w:ascii="Times New Roman" w:hAnsi="Times New Roman" w:cs="Times New Roman"/>
-          <w:sz w:val="24"/>
-          <w:szCs w:val="24"/>
-        </w:rPr>
-        <w:t>Process</w:t>
-      </w:r>
-      <w:r>
-        <w:rPr>
-          <w:rFonts w:ascii="Times New Roman" w:hAnsi="Times New Roman" w:cs="Times New Roman"/>
-          <w:sz w:val="24"/>
-          <w:szCs w:val="24"/>
-        </w:rPr>
-        <w:t>&gt;</w:t>
-      </w:r>
-      <w:r>
-        <w:rPr>
-          <w:rFonts w:ascii="Times New Roman" w:hAnsi="Times New Roman" w:cs="Times New Roman"/>
-          <w:sz w:val="24"/>
-          <w:szCs w:val="24"/>
-        </w:rPr>
-        <w:t xml:space="preserve"> sample1</w:t>
-      </w:r>
-      <w:r>
-        <w:rPr>
-          <w:rFonts w:ascii="Times New Roman" w:hAnsi="Times New Roman" w:cs="Times New Roman"/>
-          <w:sz w:val="24"/>
-          <w:szCs w:val="24"/>
-        </w:rPr>
-        <w:t>{</w:t>
-      </w:r>
-      <w:proofErr w:type="gramStart"/>
-      <w:r>
-        <w:rPr>
-          <w:rFonts w:ascii="Times New Roman" w:hAnsi="Times New Roman" w:cs="Times New Roman"/>
-          <w:sz w:val="24"/>
-          <w:szCs w:val="24"/>
-        </w:rPr>
-        <w:t>}</w:t>
-      </w:r>
-      <w:r>
-        <w:rPr>
-          <w:rFonts w:ascii="Times New Roman" w:hAnsi="Times New Roman" w:cs="Times New Roman"/>
-          <w:sz w:val="24"/>
-          <w:szCs w:val="24"/>
-        </w:rPr>
-        <w:t>;</w:t>
-      </w:r>
-      <w:proofErr w:type="gramEnd"/>
-      <w:r>
-        <w:rPr>
-          <w:rFonts w:ascii="Times New Roman" w:hAnsi="Times New Roman" w:cs="Times New Roman"/>
-          <w:sz w:val="24"/>
-          <w:szCs w:val="24"/>
-        </w:rPr>
-        <w:t xml:space="preserve"> </w:t>
-      </w:r>
-      <w:r>
-        <w:rPr>
-          <w:rFonts w:ascii="Times New Roman" w:hAnsi="Times New Roman" w:cs="Times New Roman"/>
-          <w:sz w:val="24"/>
-          <w:szCs w:val="24"/>
-        </w:rPr>
-        <w:t xml:space="preserve"> </w:t>
+        <w:t>//M x N matrix of internal, send, receive event</w:t>
       </w:r>
     </w:p>
     <w:p>
@@ -966,23 +487,55 @@
           <w:sz w:val="24"/>
           <w:szCs w:val="24"/>
         </w:rPr>
-        <w:t>vector&lt;</w:t>
-      </w:r>
-      <w:r>
-        <w:rPr>
-          <w:rFonts w:ascii="Times New Roman" w:hAnsi="Times New Roman" w:cs="Times New Roman"/>
-          <w:sz w:val="24"/>
-          <w:szCs w:val="24"/>
-        </w:rPr>
-        <w:t>vector&lt;int&gt;</w:t>
-      </w:r>
-      <w:r>
-        <w:rPr>
-          <w:rFonts w:ascii="Times New Roman" w:hAnsi="Times New Roman" w:cs="Times New Roman"/>
-          <w:sz w:val="24"/>
-          <w:szCs w:val="24"/>
-        </w:rPr>
-        <w:t xml:space="preserve">&gt; </w:t>
+        <w:t>//spawn N  threads</w:t>
+      </w:r>
+    </w:p>
+    <w:p>
+      <w:pPr>
+        <w:spacing w:after="0" w:line="360" w:lineRule="auto"/>
+        <w:rPr>
+          <w:rFonts w:ascii="Times New Roman" w:hAnsi="Times New Roman" w:cs="Times New Roman"/>
+          <w:sz w:val="24"/>
+          <w:szCs w:val="24"/>
+        </w:rPr>
+      </w:pPr>
+      <w:r>
+        <w:rPr>
+          <w:rFonts w:ascii="Times New Roman" w:hAnsi="Times New Roman" w:cs="Times New Roman"/>
+          <w:sz w:val="24"/>
+          <w:szCs w:val="24"/>
+        </w:rPr>
+        <w:tab/>
+        <w:t xml:space="preserve">vector&lt;thread&gt; </w:t>
+      </w:r>
+      <w:proofErr w:type="gramStart"/>
+      <w:r>
+        <w:rPr>
+          <w:rFonts w:ascii="Times New Roman" w:hAnsi="Times New Roman" w:cs="Times New Roman"/>
+          <w:sz w:val="24"/>
+          <w:szCs w:val="24"/>
+        </w:rPr>
+        <w:t>threads;</w:t>
+      </w:r>
+      <w:proofErr w:type="gramEnd"/>
+    </w:p>
+    <w:p>
+      <w:pPr>
+        <w:spacing w:after="0" w:line="360" w:lineRule="auto"/>
+        <w:rPr>
+          <w:rFonts w:ascii="Times New Roman" w:hAnsi="Times New Roman" w:cs="Times New Roman"/>
+          <w:sz w:val="24"/>
+          <w:szCs w:val="24"/>
+        </w:rPr>
+      </w:pPr>
+      <w:r>
+        <w:rPr>
+          <w:rFonts w:ascii="Times New Roman" w:hAnsi="Times New Roman" w:cs="Times New Roman"/>
+          <w:sz w:val="24"/>
+          <w:szCs w:val="24"/>
+        </w:rPr>
+        <w:tab/>
+        <w:t xml:space="preserve">for( </w:t>
       </w:r>
       <w:proofErr w:type="spellStart"/>
       <w:r>
@@ -991,7 +544,7 @@
           <w:sz w:val="24"/>
           <w:szCs w:val="24"/>
         </w:rPr>
-        <w:t>calculateLC</w:t>
+        <w:t>i</w:t>
       </w:r>
       <w:proofErr w:type="spellEnd"/>
       <w:r>
@@ -1000,31 +553,7 @@
           <w:sz w:val="24"/>
           <w:szCs w:val="24"/>
         </w:rPr>
-        <w:t>(</w:t>
-      </w:r>
-      <w:r>
-        <w:rPr>
-          <w:rFonts w:ascii="Times New Roman" w:hAnsi="Times New Roman" w:cs="Times New Roman"/>
-          <w:sz w:val="24"/>
-          <w:szCs w:val="24"/>
-        </w:rPr>
-        <w:t xml:space="preserve">vector&lt;Process&gt; </w:t>
-      </w:r>
-      <w:r>
-        <w:rPr>
-          <w:rFonts w:ascii="Times New Roman" w:hAnsi="Times New Roman" w:cs="Times New Roman"/>
-          <w:sz w:val="24"/>
-          <w:szCs w:val="24"/>
-        </w:rPr>
-        <w:t>events</w:t>
-      </w:r>
-      <w:r>
-        <w:rPr>
-          <w:rFonts w:ascii="Times New Roman" w:hAnsi="Times New Roman" w:cs="Times New Roman"/>
-          <w:sz w:val="24"/>
-          <w:szCs w:val="24"/>
-        </w:rPr>
-        <w:t>){</w:t>
+        <w:t xml:space="preserve"> to N){</w:t>
       </w:r>
     </w:p>
     <w:p>
@@ -1043,60 +572,7 @@
           <w:szCs w:val="24"/>
         </w:rPr>
         <w:tab/>
-        <w:t>vector&lt;</w:t>
-      </w:r>
-      <w:r>
-        <w:rPr>
-          <w:rFonts w:ascii="Times New Roman" w:hAnsi="Times New Roman" w:cs="Times New Roman"/>
-          <w:sz w:val="24"/>
-          <w:szCs w:val="24"/>
-        </w:rPr>
-        <w:t>vector&lt;</w:t>
-      </w:r>
-      <w:r>
-        <w:rPr>
-          <w:rFonts w:ascii="Times New Roman" w:hAnsi="Times New Roman" w:cs="Times New Roman"/>
-          <w:sz w:val="24"/>
-          <w:szCs w:val="24"/>
-        </w:rPr>
-        <w:t>int</w:t>
-      </w:r>
-      <w:r>
-        <w:rPr>
-          <w:rFonts w:ascii="Times New Roman" w:hAnsi="Times New Roman" w:cs="Times New Roman"/>
-          <w:sz w:val="24"/>
-          <w:szCs w:val="24"/>
-        </w:rPr>
-        <w:t>&gt;</w:t>
-      </w:r>
-      <w:r>
-        <w:rPr>
-          <w:rFonts w:ascii="Times New Roman" w:hAnsi="Times New Roman" w:cs="Times New Roman"/>
-          <w:sz w:val="24"/>
-          <w:szCs w:val="24"/>
-        </w:rPr>
-        <w:t xml:space="preserve">&gt; </w:t>
-      </w:r>
-      <w:proofErr w:type="gramStart"/>
-      <w:r>
-        <w:rPr>
-          <w:rFonts w:ascii="Times New Roman" w:hAnsi="Times New Roman" w:cs="Times New Roman"/>
-          <w:sz w:val="24"/>
-          <w:szCs w:val="24"/>
-        </w:rPr>
-        <w:t>result;</w:t>
-      </w:r>
-      <w:proofErr w:type="gramEnd"/>
-    </w:p>
-    <w:p>
-      <w:pPr>
-        <w:spacing w:after="0" w:line="360" w:lineRule="auto"/>
-        <w:rPr>
-          <w:rFonts w:ascii="Times New Roman" w:hAnsi="Times New Roman" w:cs="Times New Roman"/>
-          <w:sz w:val="24"/>
-          <w:szCs w:val="24"/>
-        </w:rPr>
-      </w:pPr>
+      </w:r>
       <w:r>
         <w:rPr>
           <w:rFonts w:ascii="Times New Roman" w:hAnsi="Times New Roman" w:cs="Times New Roman"/>
@@ -1104,28 +580,8 @@
           <w:szCs w:val="24"/>
         </w:rPr>
         <w:tab/>
-        <w:t xml:space="preserve">vector&lt;string&gt; </w:t>
-      </w:r>
-      <w:proofErr w:type="spellStart"/>
-      <w:proofErr w:type="gramStart"/>
-      <w:r>
-        <w:rPr>
-          <w:rFonts w:ascii="Times New Roman" w:hAnsi="Times New Roman" w:cs="Times New Roman"/>
-          <w:sz w:val="24"/>
-          <w:szCs w:val="24"/>
-        </w:rPr>
-        <w:t>recieve</w:t>
-      </w:r>
-      <w:proofErr w:type="spellEnd"/>
-      <w:r>
-        <w:rPr>
-          <w:rFonts w:ascii="Times New Roman" w:hAnsi="Times New Roman" w:cs="Times New Roman"/>
-          <w:sz w:val="24"/>
-          <w:szCs w:val="24"/>
-        </w:rPr>
-        <w:t>;</w:t>
-      </w:r>
-      <w:proofErr w:type="gramEnd"/>
+        <w:t>for( I to M){</w:t>
+      </w:r>
     </w:p>
     <w:p>
       <w:pPr>
@@ -1143,46 +599,7 @@
           <w:szCs w:val="24"/>
         </w:rPr>
         <w:tab/>
-        <w:t xml:space="preserve">int </w:t>
-      </w:r>
-      <w:proofErr w:type="spellStart"/>
-      <w:r>
-        <w:rPr>
-          <w:rFonts w:ascii="Times New Roman" w:hAnsi="Times New Roman" w:cs="Times New Roman"/>
-          <w:sz w:val="24"/>
-          <w:szCs w:val="24"/>
-        </w:rPr>
-        <w:t>lc</w:t>
-      </w:r>
-      <w:proofErr w:type="spellEnd"/>
-      <w:r>
-        <w:rPr>
-          <w:rFonts w:ascii="Times New Roman" w:hAnsi="Times New Roman" w:cs="Times New Roman"/>
-          <w:sz w:val="24"/>
-          <w:szCs w:val="24"/>
-        </w:rPr>
-        <w:t xml:space="preserve"> = </w:t>
-      </w:r>
-      <w:proofErr w:type="gramStart"/>
-      <w:r>
-        <w:rPr>
-          <w:rFonts w:ascii="Times New Roman" w:hAnsi="Times New Roman" w:cs="Times New Roman"/>
-          <w:sz w:val="24"/>
-          <w:szCs w:val="24"/>
-        </w:rPr>
-        <w:t>1;</w:t>
-      </w:r>
-      <w:proofErr w:type="gramEnd"/>
-    </w:p>
-    <w:p>
-      <w:pPr>
-        <w:spacing w:after="0" w:line="360" w:lineRule="auto"/>
-        <w:rPr>
-          <w:rFonts w:ascii="Times New Roman" w:hAnsi="Times New Roman" w:cs="Times New Roman"/>
-          <w:sz w:val="24"/>
-          <w:szCs w:val="24"/>
-        </w:rPr>
-      </w:pPr>
+      </w:r>
       <w:r>
         <w:rPr>
           <w:rFonts w:ascii="Times New Roman" w:hAnsi="Times New Roman" w:cs="Times New Roman"/>
@@ -1191,49 +608,43 @@
         </w:rPr>
         <w:tab/>
       </w:r>
-      <w:r>
-        <w:rPr>
-          <w:rFonts w:ascii="Times New Roman" w:hAnsi="Times New Roman" w:cs="Times New Roman"/>
-          <w:sz w:val="24"/>
-          <w:szCs w:val="24"/>
-        </w:rPr>
-        <w:t xml:space="preserve">for(int </w:t>
-      </w:r>
-      <w:proofErr w:type="spellStart"/>
-      <w:r>
-        <w:rPr>
-          <w:rFonts w:ascii="Times New Roman" w:hAnsi="Times New Roman" w:cs="Times New Roman"/>
-          <w:sz w:val="24"/>
-          <w:szCs w:val="24"/>
-        </w:rPr>
-        <w:t>i</w:t>
-      </w:r>
-      <w:proofErr w:type="spellEnd"/>
-      <w:r>
-        <w:rPr>
-          <w:rFonts w:ascii="Times New Roman" w:hAnsi="Times New Roman" w:cs="Times New Roman"/>
-          <w:sz w:val="24"/>
-          <w:szCs w:val="24"/>
-        </w:rPr>
-        <w:t xml:space="preserve"> = </w:t>
-      </w:r>
-      <w:proofErr w:type="gramStart"/>
-      <w:r>
-        <w:rPr>
-          <w:rFonts w:ascii="Times New Roman" w:hAnsi="Times New Roman" w:cs="Times New Roman"/>
-          <w:sz w:val="24"/>
-          <w:szCs w:val="24"/>
-        </w:rPr>
-        <w:t>0;</w:t>
-      </w:r>
-      <w:proofErr w:type="gramEnd"/>
-      <w:r>
-        <w:rPr>
-          <w:rFonts w:ascii="Times New Roman" w:hAnsi="Times New Roman" w:cs="Times New Roman"/>
-          <w:sz w:val="24"/>
-          <w:szCs w:val="24"/>
-        </w:rPr>
-        <w:t xml:space="preserve"> </w:t>
+    </w:p>
+    <w:p>
+      <w:pPr>
+        <w:spacing w:after="0" w:line="360" w:lineRule="auto"/>
+        <w:ind w:left="720" w:firstLine="720"/>
+        <w:rPr>
+          <w:rFonts w:ascii="Times New Roman" w:hAnsi="Times New Roman" w:cs="Times New Roman"/>
+          <w:sz w:val="24"/>
+          <w:szCs w:val="24"/>
+        </w:rPr>
+      </w:pPr>
+      <w:r>
+        <w:rPr>
+          <w:rFonts w:ascii="Times New Roman" w:hAnsi="Times New Roman" w:cs="Times New Roman"/>
+          <w:sz w:val="24"/>
+          <w:szCs w:val="24"/>
+        </w:rPr>
+        <w:t>}</w:t>
+      </w:r>
+    </w:p>
+    <w:p>
+      <w:pPr>
+        <w:spacing w:after="0" w:line="360" w:lineRule="auto"/>
+        <w:ind w:firstLine="720"/>
+        <w:rPr>
+          <w:rFonts w:ascii="Times New Roman" w:hAnsi="Times New Roman" w:cs="Times New Roman"/>
+          <w:sz w:val="24"/>
+          <w:szCs w:val="24"/>
+        </w:rPr>
+      </w:pPr>
+      <w:r>
+        <w:rPr>
+          <w:rFonts w:ascii="Times New Roman" w:hAnsi="Times New Roman" w:cs="Times New Roman"/>
+          <w:sz w:val="24"/>
+          <w:szCs w:val="24"/>
+        </w:rPr>
+        <w:t>}</w:t>
       </w:r>
     </w:p>
     <w:p>

</xml_diff>